<commit_message>
completed first iteration of environment setup document for 3D point set processing R&D project
completed first iteration of environment setup document for 3D point set
processing R&D project
</commit_message>
<xml_diff>
--- a/point_processing_RD_DBS/RD_3dBuildings_environment_setup.docx
+++ b/point_processing_RD_DBS/RD_3dBuildings_environment_setup.docx
@@ -13,10 +13,18 @@
         <w:rPr>
           <w:b/>
         </w:rPr>
-        <w:t>&lt;RESEARCH DOCUMENT&gt;</w:t>
-      </w:r>
-      <w:r>
-        <w:t xml:space="preserve">. The python packages we are </w:t>
+        <w:t>RD Project Plan Brief Template_3d_cities.docx</w:t>
+      </w:r>
+      <w:r>
+        <w:rPr>
+          <w:b/>
+        </w:rPr>
+        <w:t xml:space="preserve">. </w:t>
+      </w:r>
+      <w:bookmarkStart w:id="0" w:name="_GoBack"/>
+      <w:bookmarkEnd w:id="0"/>
+      <w:r>
+        <w:t xml:space="preserve">The python packages we are </w:t>
       </w:r>
       <w:r>
         <w:t>exploring</w:t>
@@ -75,7 +83,6 @@
           <w:numId w:val="1"/>
         </w:numPr>
       </w:pPr>
-      <w:proofErr w:type="spellStart"/>
       <w:r>
         <w:t>N</w:t>
       </w:r>
@@ -86,11 +93,7 @@
         <w:t>P</w:t>
       </w:r>
       <w:r>
-        <w:t>y</w:t>
-      </w:r>
-      <w:proofErr w:type="spellEnd"/>
-      <w:r>
-        <w:t xml:space="preserve"> (nearest neighbor </w:t>
+        <w:t xml:space="preserve">y (nearest neighbor </w:t>
       </w:r>
       <w:r>
         <w:t>search in high dimensional vector spaces</w:t>
@@ -107,13 +110,8 @@
           <w:numId w:val="1"/>
         </w:numPr>
       </w:pPr>
-      <w:proofErr w:type="spellStart"/>
-      <w:r>
-        <w:t>SciPy</w:t>
-      </w:r>
-      <w:proofErr w:type="spellEnd"/>
-      <w:r>
-        <w:t xml:space="preserve"> (no installation necessary)</w:t>
+      <w:r>
+        <w:t>SciPy (no installation necessary)</w:t>
       </w:r>
     </w:p>
     <w:p>
@@ -124,27 +122,14 @@
           <w:numId w:val="1"/>
         </w:numPr>
       </w:pPr>
-      <w:proofErr w:type="spellStart"/>
-      <w:r>
-        <w:t>NumPy</w:t>
-      </w:r>
-      <w:proofErr w:type="spellEnd"/>
-      <w:r>
-        <w:t xml:space="preserve"> (no installation necessary)</w:t>
+      <w:r>
+        <w:t>NumPy (no installation necessary)</w:t>
       </w:r>
     </w:p>
     <w:p/>
     <w:p>
       <w:r>
-        <w:t xml:space="preserve">For all </w:t>
-      </w:r>
-      <w:proofErr w:type="spellStart"/>
-      <w:r>
-        <w:t>whl</w:t>
-      </w:r>
-      <w:proofErr w:type="spellEnd"/>
-      <w:r>
-        <w:t xml:space="preserve"> files or packages installed using pip, use the following command</w:t>
+        <w:t>For all whl files or packages installed using pip, use the following command</w:t>
       </w:r>
     </w:p>
     <w:p>
@@ -159,119 +144,198 @@
           <w:b/>
           <w:i/>
         </w:rPr>
-        <w:t>python.exe -m pip install --no-</w:t>
-      </w:r>
-      <w:proofErr w:type="spellStart"/>
-      <w:r>
+        <w:t xml:space="preserve">python.exe -m pip install --no-deps &lt;package or whl file&gt; </w:t>
+      </w:r>
+    </w:p>
+    <w:p>
+      <w:r>
+        <w:t xml:space="preserve">This avoids the unfortunate situation of pip installing the dependencies which include versions of </w:t>
+      </w:r>
+      <w:r>
+        <w:t>SciPy</w:t>
+      </w:r>
+      <w:r>
+        <w:t xml:space="preserve"> and </w:t>
+      </w:r>
+      <w:r>
+        <w:t>NumPy</w:t>
+      </w:r>
+      <w:r>
+        <w:t xml:space="preserve"> which render ArcGIS completely useless.</w:t>
+      </w:r>
+    </w:p>
+    <w:p>
+      <w:pPr>
+        <w:rPr>
+          <w:i/>
+        </w:rPr>
+      </w:pPr>
+      <w:r>
+        <w:rPr>
+          <w:i/>
+        </w:rPr>
+        <w:t>NOTE: I have only tested with the 32-bit Py2.7 installations of the CGAL libraries, although Geoff Taylor has successfully integrated the 64-bit Py3.4 version with Pro’s Conda Python environment. Since we have not successfully completed the tasks which may (or may not) require NearPy, a 64-bit version has not been tested</w:t>
+      </w:r>
+    </w:p>
+    <w:p>
+      <w:pPr>
+        <w:rPr>
+          <w:i/>
+        </w:rPr>
+      </w:pPr>
+      <w:r>
+        <w:rPr>
+          <w:i/>
+        </w:rPr>
+        <w:t>.</w:t>
+      </w:r>
+    </w:p>
+    <w:p>
+      <w:r>
+        <w:t>If you open the toolboxes.zip file you will find the Python wheel files for the CGAL bindings (top figure). Install the appropriate WHL File for your Python environment. If you open the ‘toolboxes’ folder you will see the python files and associated toolboxes for both Desktop and Pro environments</w:t>
+      </w:r>
+      <w:r>
+        <w:t xml:space="preserve"> (bottom figure)</w:t>
+      </w:r>
+      <w:r>
+        <w:t>. Feel free to have a look at these python files to get an understanding of that initial processing step.</w:t>
+      </w:r>
+    </w:p>
+    <w:p>
+      <w:r>
+        <w:rPr>
+          <w:noProof/>
+        </w:rPr>
+        <w:drawing>
+          <wp:inline distT="0" distB="0" distL="0" distR="0" wp14:anchorId="0A88E2DC" wp14:editId="26D62A99">
+            <wp:extent cx="5943600" cy="1034415"/>
+            <wp:effectExtent l="0" t="0" r="0" b="0"/>
+            <wp:docPr id="1" name="Picture 1"/>
+            <wp:cNvGraphicFramePr>
+              <a:graphicFrameLocks xmlns:a="http://schemas.openxmlformats.org/drawingml/2006/main" noChangeAspect="1"/>
+            </wp:cNvGraphicFramePr>
+            <a:graphic xmlns:a="http://schemas.openxmlformats.org/drawingml/2006/main">
+              <a:graphicData uri="http://schemas.openxmlformats.org/drawingml/2006/picture">
+                <pic:pic xmlns:pic="http://schemas.openxmlformats.org/drawingml/2006/picture">
+                  <pic:nvPicPr>
+                    <pic:cNvPr id="1" name=""/>
+                    <pic:cNvPicPr/>
+                  </pic:nvPicPr>
+                  <pic:blipFill>
+                    <a:blip r:embed="rId5"/>
+                    <a:stretch>
+                      <a:fillRect/>
+                    </a:stretch>
+                  </pic:blipFill>
+                  <pic:spPr>
+                    <a:xfrm>
+                      <a:off x="0" y="0"/>
+                      <a:ext cx="5943600" cy="1034415"/>
+                    </a:xfrm>
+                    <a:prstGeom prst="rect">
+                      <a:avLst/>
+                    </a:prstGeom>
+                  </pic:spPr>
+                </pic:pic>
+              </a:graphicData>
+            </a:graphic>
+          </wp:inline>
+        </w:drawing>
+      </w:r>
+    </w:p>
+    <w:p>
+      <w:r>
+        <w:rPr>
+          <w:noProof/>
+        </w:rPr>
+        <w:drawing>
+          <wp:inline distT="0" distB="0" distL="0" distR="0" wp14:anchorId="621AEE77" wp14:editId="09841CF3">
+            <wp:extent cx="5943600" cy="995680"/>
+            <wp:effectExtent l="0" t="0" r="0" b="0"/>
+            <wp:docPr id="2" name="Picture 2"/>
+            <wp:cNvGraphicFramePr>
+              <a:graphicFrameLocks xmlns:a="http://schemas.openxmlformats.org/drawingml/2006/main" noChangeAspect="1"/>
+            </wp:cNvGraphicFramePr>
+            <a:graphic xmlns:a="http://schemas.openxmlformats.org/drawingml/2006/main">
+              <a:graphicData uri="http://schemas.openxmlformats.org/drawingml/2006/picture">
+                <pic:pic xmlns:pic="http://schemas.openxmlformats.org/drawingml/2006/picture">
+                  <pic:nvPicPr>
+                    <pic:cNvPr id="1" name=""/>
+                    <pic:cNvPicPr/>
+                  </pic:nvPicPr>
+                  <pic:blipFill>
+                    <a:blip r:embed="rId6"/>
+                    <a:stretch>
+                      <a:fillRect/>
+                    </a:stretch>
+                  </pic:blipFill>
+                  <pic:spPr>
+                    <a:xfrm>
+                      <a:off x="0" y="0"/>
+                      <a:ext cx="5943600" cy="995680"/>
+                    </a:xfrm>
+                    <a:prstGeom prst="rect">
+                      <a:avLst/>
+                    </a:prstGeom>
+                  </pic:spPr>
+                </pic:pic>
+              </a:graphicData>
+            </a:graphic>
+          </wp:inline>
+        </w:drawing>
+      </w:r>
+    </w:p>
+    <w:p/>
+    <w:p>
+      <w:r>
+        <w:t>** LIST COMMANDS TO INSTALL PYTHON PACKAGES **</w:t>
+      </w:r>
+    </w:p>
+    <w:p>
+      <w:pPr>
         <w:rPr>
           <w:b/>
           <w:i/>
         </w:rPr>
-        <w:t>deps</w:t>
-      </w:r>
-      <w:proofErr w:type="spellEnd"/>
+      </w:pPr>
       <w:r>
         <w:rPr>
           <w:b/>
           <w:i/>
         </w:rPr>
-        <w:t xml:space="preserve"> &lt;package or </w:t>
-      </w:r>
-      <w:proofErr w:type="spellStart"/>
+        <w:t xml:space="preserve">python.exe -m pip install --no-deps </w:t>
+      </w:r>
       <w:r>
         <w:rPr>
           <w:b/>
           <w:i/>
         </w:rPr>
-        <w:t>whl</w:t>
-      </w:r>
-      <w:proofErr w:type="spellEnd"/>
+        <w:t>/path_to/</w:t>
+      </w:r>
       <w:r>
         <w:rPr>
           <w:b/>
           <w:i/>
         </w:rPr>
-        <w:t xml:space="preserve"> file&gt; </w:t>
-      </w:r>
-    </w:p>
-    <w:p>
-      <w:r>
-        <w:t xml:space="preserve">This avoids the unfortunate situation of pip installing the dependencies which include versions of </w:t>
-      </w:r>
-      <w:proofErr w:type="spellStart"/>
-      <w:r>
-        <w:t>SciPy</w:t>
-      </w:r>
-      <w:proofErr w:type="spellEnd"/>
-      <w:r>
-        <w:t xml:space="preserve"> and </w:t>
-      </w:r>
-      <w:proofErr w:type="spellStart"/>
-      <w:r>
-        <w:t>NumPy</w:t>
-      </w:r>
-      <w:proofErr w:type="spellEnd"/>
-      <w:r>
-        <w:t xml:space="preserve"> which render ArcGIS completely useless.</w:t>
-      </w:r>
-    </w:p>
-    <w:p>
-      <w:pPr>
-        <w:rPr>
+        <w:t>cgal_bindings-4.4-cp27-none-win32.whl</w:t>
+      </w:r>
+      <w:r>
+        <w:rPr>
+          <w:b/>
           <w:i/>
         </w:rPr>
-      </w:pPr>
-      <w:r>
-        <w:rPr>
+        <w:t xml:space="preserve"> </w:t>
+      </w:r>
+    </w:p>
+    <w:p>
+      <w:r>
+        <w:rPr>
+          <w:b/>
           <w:i/>
         </w:rPr>
-        <w:t xml:space="preserve">NOTE: I have only tested with the 32-bit Py2.7 installations of the CGAL libraries, although Geoff Taylor has successfully integrated the 64-bit Py3.4 version with Pro’s </w:t>
-      </w:r>
-      <w:proofErr w:type="spellStart"/>
-      <w:r>
-        <w:rPr>
-          <w:i/>
-        </w:rPr>
-        <w:t>Conda</w:t>
-      </w:r>
-      <w:proofErr w:type="spellEnd"/>
-      <w:r>
-        <w:rPr>
-          <w:i/>
-        </w:rPr>
-        <w:t xml:space="preserve"> Python environment. Since we have not successfully completed the tasks which may (or may not) require </w:t>
-      </w:r>
-      <w:proofErr w:type="spellStart"/>
-      <w:r>
-        <w:rPr>
-          <w:i/>
-        </w:rPr>
-        <w:t>NearPy</w:t>
-      </w:r>
-      <w:proofErr w:type="spellEnd"/>
-      <w:r>
-        <w:rPr>
-          <w:i/>
-        </w:rPr>
-        <w:t>, a 64-bit version has not been tested.</w:t>
-      </w:r>
-    </w:p>
-    <w:p/>
-    <w:p>
-      <w:r>
-        <w:t>** LIST COMMANDS TO INSTALL PYTHON PACKAGES **</w:t>
-      </w:r>
-    </w:p>
-    <w:p>
-      <w:r>
-        <w:t>** DESCRIBE CURRENT SOURCE CODE **</w:t>
-      </w:r>
-      <w:bookmarkStart w:id="0" w:name="_GoBack"/>
-      <w:bookmarkEnd w:id="0"/>
-    </w:p>
-    <w:p/>
-    <w:p/>
-    <w:p/>
+        <w:t>python.exe –m pip install --no-deps NearPy</w:t>
+      </w:r>
+    </w:p>
     <w:sectPr>
       <w:pgSz w:w="12240" w:h="15840"/>
       <w:pgMar w:top="1440" w:right="1440" w:bottom="1440" w:left="1440" w:header="720" w:footer="720" w:gutter="0"/>

</xml_diff>